<commit_message>
added more challenge 2 video response answers
</commit_message>
<xml_diff>
--- a/Challenge 2.docx
+++ b/Challenge 2.docx
@@ -4,23 +4,13 @@
   <w:body>
     <w:p>
       <w:r>
-        <w:t xml:space="preserve">Greg </w:t>
-      </w:r>
-      <w:proofErr w:type="spellStart"/>
-      <w:r>
-        <w:t>Tropino</w:t>
-      </w:r>
-      <w:proofErr w:type="spellEnd"/>
-    </w:p>
-    <w:p>
-      <w:r>
-        <w:t xml:space="preserve">Challenge 2 video </w:t>
-      </w:r>
-      <w:proofErr w:type="gramStart"/>
-      <w:r>
-        <w:t>response</w:t>
-      </w:r>
-      <w:proofErr w:type="gramEnd"/>
+        <w:t>Greg Tropino</w:t>
+      </w:r>
+    </w:p>
+    <w:p>
+      <w:r>
+        <w:t>Challenge 2 video response</w:t>
+      </w:r>
     </w:p>
     <w:p/>
     <w:p>
@@ -39,7 +29,6 @@
       </w:r>
     </w:p>
     <w:p/>
-    <w:p/>
     <w:p>
       <w:r>
         <w:t>.2)</w:t>
@@ -50,7 +39,6 @@
       </w:r>
     </w:p>
     <w:p/>
-    <w:p/>
     <w:p>
       <w:r>
         <w:t>.3)</w:t>
@@ -91,7 +79,6 @@
       </w:r>
     </w:p>
     <w:p/>
-    <w:p/>
     <w:p>
       <w:r>
         <w:t>1.2)</w:t>
@@ -117,7 +104,6 @@
       </w:r>
     </w:p>
     <w:p/>
-    <w:p/>
     <w:p>
       <w:r>
         <w:t>1.3)</w:t>
@@ -126,14 +112,9 @@
         <w:tab/>
       </w:r>
       <w:r>
-        <w:t xml:space="preserve">Classes are very similar to blueprints in the same that you use both of them as frameworks to create objects as described by the class or the blueprint.  Classes will determine as to what the attributes, behaviors and name of the object is, but the </w:t>
-      </w:r>
-      <w:r>
-        <w:lastRenderedPageBreak/>
-        <w:t>class is not the object itself, however the class can create as many objects as it wants.</w:t>
-      </w:r>
-    </w:p>
-    <w:p/>
+        <w:t>Classes are very similar to blueprints in the same that you use both of them as frameworks to create objects as described by the class or the blueprint.  Classes will determine as to what the attributes, behaviors and name of the object is, but the class is not the object itself, however the class can create as many objects as it wants.</w:t>
+      </w:r>
+    </w:p>
     <w:p/>
     <w:p>
       <w:r>
@@ -145,7 +126,6 @@
       </w:r>
     </w:p>
     <w:p/>
-    <w:p/>
     <w:p>
       <w:r>
         <w:t>1.5)</w:t>
@@ -158,7 +138,6 @@
       </w:r>
     </w:p>
     <w:p/>
-    <w:p/>
     <w:p>
       <w:r>
         <w:t>1.6)</w:t>
@@ -169,22 +148,13 @@
       </w:r>
     </w:p>
     <w:p/>
-    <w:p/>
     <w:p>
       <w:r>
         <w:t>1.7)</w:t>
       </w:r>
       <w:r>
         <w:tab/>
-        <w:t xml:space="preserve">The idea behind polymorphism is to get the program to take the correct action/behavior when it could take several different forms or </w:t>
-      </w:r>
-      <w:proofErr w:type="gramStart"/>
-      <w:r>
-        <w:t>paths .</w:t>
-      </w:r>
-      <w:proofErr w:type="gramEnd"/>
-      <w:r>
-        <w:t xml:space="preserve">  </w:t>
+        <w:t xml:space="preserve">The idea behind polymorphism is to get the program to take the correct action/behavior when it could take several different forms or paths .  </w:t>
       </w:r>
       <w:r>
         <w:t>When classes inherit from another polymorphism helps us know how to do baseline interactions between numerous objects when we are unsure as to which class it was created from.</w:t>
@@ -205,10 +175,453 @@
       <w:r>
         <w:tab/>
       </w:r>
-    </w:p>
-    <w:p>
-      <w:r>
-        <w:t>What are the steps of analysis that come before writing code for an application? Why do you think these steps make writing code easier?</w:t>
+      <w:r>
+        <w:t>Gathering the requirements, describing the app, identify the main objects, describe the interactions, and creating a class diagram.  With a clearer understanding as to what the app is supposed to do, what it needs to do, and in what order it needs to do it you can have a better overview as to how your program should be looking as you go along.</w:t>
+      </w:r>
+    </w:p>
+    <w:p/>
+    <w:p>
+      <w:r>
+        <w:t>2.2)</w:t>
+      </w:r>
+      <w:r>
+        <w:tab/>
+      </w:r>
+      <w:r>
+        <w:t>At bare minimum you should have some type of documentation going over the essential requirements that your app must perform or include.</w:t>
+      </w:r>
+    </w:p>
+    <w:p/>
+    <w:p>
+      <w:r>
+        <w:t>2.3)</w:t>
+      </w:r>
+      <w:r>
+        <w:tab/>
+      </w:r>
+      <w:r>
+        <w:t xml:space="preserve">UML stands for unified modeling language and is a diagraming technique for a object oriented design system.  You should visualize it due to it becoming easier to identify what should be objects, classes and how they will or should interact with each other. </w:t>
+      </w:r>
+    </w:p>
+    <w:p/>
+    <w:p/>
+    <w:p>
+      <w:r>
+        <w:t>Section 3:</w:t>
+      </w:r>
+    </w:p>
+    <w:p>
+      <w:r>
+        <w:t>3.1)</w:t>
+      </w:r>
+      <w:r>
+        <w:tab/>
+      </w:r>
+    </w:p>
+    <w:p>
+      <w:r>
+        <w:t>Title:  Creating event on iPhone</w:t>
+      </w:r>
+    </w:p>
+    <w:p>
+      <w:r>
+        <w:t>Actor: User</w:t>
+      </w:r>
+    </w:p>
+    <w:p>
+      <w:r>
+        <w:t>Scenario:</w:t>
+      </w:r>
+    </w:p>
+    <w:p>
+      <w:pPr>
+        <w:pStyle w:val="ListParagraph"/>
+        <w:numPr>
+          <w:ilvl w:val="0"/>
+          <w:numId w:val="7"/>
+        </w:numPr>
+      </w:pPr>
+      <w:r>
+        <w:t>Locate the calendar app in your phone and tap it to open</w:t>
+      </w:r>
+    </w:p>
+    <w:p>
+      <w:pPr>
+        <w:pStyle w:val="ListParagraph"/>
+        <w:numPr>
+          <w:ilvl w:val="0"/>
+          <w:numId w:val="7"/>
+        </w:numPr>
+      </w:pPr>
+      <w:r>
+        <w:t>Find and press the “+“ sign in the upper right hand corner of the application</w:t>
+      </w:r>
+    </w:p>
+    <w:p>
+      <w:pPr>
+        <w:pStyle w:val="ListParagraph"/>
+        <w:numPr>
+          <w:ilvl w:val="0"/>
+          <w:numId w:val="7"/>
+        </w:numPr>
+      </w:pPr>
+      <w:r>
+        <w:t>Enter the appropriate information regarding even (title, location etc.)</w:t>
+      </w:r>
+    </w:p>
+    <w:p>
+      <w:pPr>
+        <w:pStyle w:val="ListParagraph"/>
+        <w:numPr>
+          <w:ilvl w:val="0"/>
+          <w:numId w:val="7"/>
+        </w:numPr>
+      </w:pPr>
+      <w:r>
+        <w:t>Select the calendar type (Default, home, work etc.)</w:t>
+      </w:r>
+    </w:p>
+    <w:p>
+      <w:pPr>
+        <w:pStyle w:val="ListParagraph"/>
+        <w:numPr>
+          <w:ilvl w:val="0"/>
+          <w:numId w:val="7"/>
+        </w:numPr>
+      </w:pPr>
+      <w:r>
+        <w:t>Be sure to establish the start and end time (especially the date) of the event</w:t>
+      </w:r>
+    </w:p>
+    <w:p>
+      <w:pPr>
+        <w:pStyle w:val="ListParagraph"/>
+        <w:numPr>
+          <w:ilvl w:val="0"/>
+          <w:numId w:val="7"/>
+        </w:numPr>
+      </w:pPr>
+      <w:r>
+        <w:t>Set time zone that location will be held in (in case out of state)</w:t>
+      </w:r>
+    </w:p>
+    <w:p>
+      <w:pPr>
+        <w:pStyle w:val="ListParagraph"/>
+        <w:numPr>
+          <w:ilvl w:val="0"/>
+          <w:numId w:val="7"/>
+        </w:numPr>
+      </w:pPr>
+      <w:r>
+        <w:t>Set any contacts you want to have invited to share the event</w:t>
+      </w:r>
+    </w:p>
+    <w:p>
+      <w:pPr>
+        <w:pStyle w:val="ListParagraph"/>
+        <w:numPr>
+          <w:ilvl w:val="0"/>
+          <w:numId w:val="7"/>
+        </w:numPr>
+      </w:pPr>
+      <w:r>
+        <w:t>Upon completion of all the necessary info hit “Done” in the upper right hand corner.</w:t>
+      </w:r>
+    </w:p>
+    <w:p/>
+    <w:p/>
+    <w:p>
+      <w:r>
+        <w:t>3.2)</w:t>
+      </w:r>
+      <w:r>
+        <w:tab/>
+        <w:t>YouTube, since the primary actor is the person who created and uploaded the content.</w:t>
+      </w:r>
+    </w:p>
+    <w:p/>
+    <w:p>
+      <w:r>
+        <w:t>3.3)</w:t>
+      </w:r>
+      <w:r>
+        <w:tab/>
+      </w:r>
+    </w:p>
+    <w:p>
+      <w:r>
+        <w:t>Title: Creating event on iPhone</w:t>
+      </w:r>
+    </w:p>
+    <w:p>
+      <w:r>
+        <w:t>Actor: User</w:t>
+      </w:r>
+    </w:p>
+    <w:p>
+      <w:r>
+        <w:t>Scenario:</w:t>
+      </w:r>
+    </w:p>
+    <w:p>
+      <w:pPr>
+        <w:pStyle w:val="ListParagraph"/>
+        <w:numPr>
+          <w:ilvl w:val="0"/>
+          <w:numId w:val="8"/>
+        </w:numPr>
+      </w:pPr>
+      <w:r>
+        <w:t>Add event</w:t>
+      </w:r>
+    </w:p>
+    <w:p>
+      <w:pPr>
+        <w:pStyle w:val="ListParagraph"/>
+        <w:numPr>
+          <w:ilvl w:val="1"/>
+          <w:numId w:val="8"/>
+        </w:numPr>
+      </w:pPr>
+      <w:r>
+        <w:t>Extension, if event is overlapping with another event review which event has priority</w:t>
+      </w:r>
+    </w:p>
+    <w:p>
+      <w:pPr>
+        <w:pStyle w:val="ListParagraph"/>
+        <w:numPr>
+          <w:ilvl w:val="0"/>
+          <w:numId w:val="8"/>
+        </w:numPr>
+      </w:pPr>
+      <w:r>
+        <w:t>Enter appropriate information regarding title, location etc.</w:t>
+      </w:r>
+    </w:p>
+    <w:p>
+      <w:pPr>
+        <w:pStyle w:val="ListParagraph"/>
+        <w:numPr>
+          <w:ilvl w:val="0"/>
+          <w:numId w:val="8"/>
+        </w:numPr>
+      </w:pPr>
+      <w:r>
+        <w:t>Be sure to establish the start and end time (especially the date) of the event</w:t>
+      </w:r>
+    </w:p>
+    <w:p>
+      <w:pPr>
+        <w:pStyle w:val="ListParagraph"/>
+        <w:numPr>
+          <w:ilvl w:val="0"/>
+          <w:numId w:val="8"/>
+        </w:numPr>
+      </w:pPr>
+      <w:r>
+        <w:t>Upon completion of all the necessary info hit “Done” in the upper right hand corner.</w:t>
+      </w:r>
+    </w:p>
+    <w:p/>
+    <w:p>
+      <w:r>
+        <w:t>3.4)</w:t>
+      </w:r>
+      <w:r>
+        <w:tab/>
+        <w:t>They all show which actor(s) interact with what use cases.</w:t>
+      </w:r>
+    </w:p>
+    <w:p/>
+    <w:p>
+      <w:r>
+        <w:t>3.5)</w:t>
+      </w:r>
+      <w:r>
+        <w:tab/>
+      </w:r>
+      <w:r>
+        <w:t>As a user I</w:t>
+      </w:r>
+      <w:r>
+        <w:t xml:space="preserve"> want to have public busses listed so I can figure out how to avoid using my car as much.  As a user I would want train schedules incorporated into travel times to let me know what time I</w:t>
+      </w:r>
+      <w:r>
+        <w:t xml:space="preserve"> have to be at the station.  As a user I’d like the GPS self location to be more accurate so that I can travel easier in the city.  As a user I’d like directions to be transferred to my sunglasses so that I don’t have to look down at my phone.  As a user I want the locations of places I’m looking for to be more precise so I don’t get potentially lost.</w:t>
+      </w:r>
+    </w:p>
+    <w:p/>
+    <w:p/>
+    <w:p>
+      <w:r>
+        <w:t>Section 4:</w:t>
+      </w:r>
+    </w:p>
+    <w:p/>
+    <w:p>
+      <w:r>
+        <w:t>4.2)</w:t>
+      </w:r>
+      <w:r>
+        <w:tab/>
+      </w:r>
+      <w:r>
+        <w:t>Event, Contacts, Calendar types (Home, work, default), Time Zone, Date Range</w:t>
+      </w:r>
+    </w:p>
+    <w:p/>
+    <w:p>
+      <w:r>
+        <w:t>4.3)</w:t>
+      </w:r>
+      <w:r>
+        <w:tab/>
+      </w:r>
+    </w:p>
+    <w:p>
+      <w:r>
+        <w:t>Identify the relationships among the classes you found above, create a conceptual model where you diagram these relationships and then upload a picture of your model below.</w:t>
+      </w:r>
+    </w:p>
+    <w:p/>
+    <w:p>
+      <w:r>
+        <w:t>4.4)</w:t>
+      </w:r>
+      <w:r>
+        <w:tab/>
+      </w:r>
+    </w:p>
+    <w:p>
+      <w:r>
+        <w:t>Identify the responsibilities of the classes you found above. List them here.</w:t>
+      </w:r>
+    </w:p>
+    <w:p/>
+    <w:p/>
+    <w:p>
+      <w:r>
+        <w:t>Section 5:</w:t>
+      </w:r>
+    </w:p>
+    <w:p/>
+    <w:p>
+      <w:r>
+        <w:t>5.1)</w:t>
+      </w:r>
+      <w:r>
+        <w:tab/>
+        <w:t>Twitter app diagram</w:t>
+      </w:r>
+    </w:p>
+    <w:p>
+      <w:r>
+        <w:t>Class name:  Feed</w:t>
+      </w:r>
+    </w:p>
+    <w:p>
+      <w:r>
+        <w:t xml:space="preserve">Attributes: </w:t>
+      </w:r>
+      <w:r>
+        <w:t>showlist, category/trend following, follow name</w:t>
+      </w:r>
+    </w:p>
+    <w:p>
+      <w:r>
+        <w:t>Operations:</w:t>
+      </w:r>
+      <w:r>
+        <w:t xml:space="preserve"> getrecenttweet, getuseroftweet, gettimeoftweet</w:t>
+      </w:r>
+    </w:p>
+    <w:p/>
+    <w:p>
+      <w:r>
+        <w:t>Class name: Tweet</w:t>
+      </w:r>
+    </w:p>
+    <w:p>
+      <w:r>
+        <w:t>Attributes: user name, content (140 characters), image attached, datestamp</w:t>
+      </w:r>
+    </w:p>
+    <w:p>
+      <w:r>
+        <w:t>Operations: Setfeed(Boolean), WhichCategory</w:t>
+      </w:r>
+    </w:p>
+    <w:p/>
+    <w:p>
+      <w:r>
+        <w:t>I think it is easier to come up with attributes as opposed to behaviors since it is easier to think as to what an item must contain as opposed to what an item must do.</w:t>
+      </w:r>
+    </w:p>
+    <w:p/>
+    <w:p>
+      <w:r>
+        <w:t>5.2)</w:t>
+      </w:r>
+      <w:r>
+        <w:tab/>
+      </w:r>
+      <w:r>
+        <w:t>It becomes a lot easier to separate behaviors and operations from attributes.</w:t>
+      </w:r>
+    </w:p>
+    <w:p/>
+    <w:p>
+      <w:r>
+        <w:t>5.3)</w:t>
+      </w:r>
+      <w:r>
+        <w:tab/>
+      </w:r>
+      <w:r>
+        <w:t>A constructor is a method for object creation, and destructor is the method to delete or release an object to free up resources or close any connection that object may have to something else (like a database or files etc.)</w:t>
+      </w:r>
+    </w:p>
+    <w:p/>
+    <w:p>
+      <w:r>
+        <w:t>5.4)</w:t>
+      </w:r>
+      <w:r>
+        <w:tab/>
+      </w:r>
+      <w:r>
+        <w:t>Twitters tweets only being 140 characters, a car class always having 4 tires, a human always having 2 legs.</w:t>
+      </w:r>
+    </w:p>
+    <w:p/>
+    <w:p/>
+    <w:p>
+      <w:r>
+        <w:t>Section 6:</w:t>
+      </w:r>
+    </w:p>
+    <w:p/>
+    <w:p>
+      <w:r>
+        <w:t>6.1)</w:t>
+      </w:r>
+      <w:r>
+        <w:tab/>
+        <w:t>Inheritance is taking a shared foundation that can be spread across to one or more classes.  It is very useful because if you come across numerous classes that share a lot of the same essentials you can save a lot of time by creating a parent class for just those shared traits and then being able to “transfer” those into the sub classes.</w:t>
+      </w:r>
+    </w:p>
+    <w:p/>
+    <w:p>
+      <w:r>
+        <w:t>6.2)</w:t>
+      </w:r>
+      <w:r>
+        <w:tab/>
+      </w:r>
+      <w:r>
+        <w:t>The phone app inherits the contacts list, almost all apps share a foundational inheritance from the object class that comes with xcode, the calculator app inherits from the math class.</w:t>
       </w:r>
       <w:bookmarkStart w:id="0" w:name="_GoBack"/>
       <w:bookmarkEnd w:id="0"/>
@@ -226,6 +639,184 @@
 <file path=word/numbering.xml><?xml version="1.0" encoding="utf-8"?>
 <w:numbering xmlns:wpc="http://schemas.microsoft.com/office/word/2010/wordprocessingCanvas" xmlns:mo="http://schemas.microsoft.com/office/mac/office/2008/main" xmlns:mc="http://schemas.openxmlformats.org/markup-compatibility/2006" xmlns:mv="urn:schemas-microsoft-com:mac:vml" xmlns:o="urn:schemas-microsoft-com:office:office" xmlns:r="http://schemas.openxmlformats.org/officeDocument/2006/relationships" xmlns:m="http://schemas.openxmlformats.org/officeDocument/2006/math" xmlns:v="urn:schemas-microsoft-com:vml" xmlns:wp14="http://schemas.microsoft.com/office/word/2010/wordprocessingDrawing" xmlns:wp="http://schemas.openxmlformats.org/drawingml/2006/wordprocessingDrawing" xmlns:w10="urn:schemas-microsoft-com:office:word" xmlns:w="http://schemas.openxmlformats.org/wordprocessingml/2006/main" xmlns:w14="http://schemas.microsoft.com/office/word/2010/wordml" xmlns:wpg="http://schemas.microsoft.com/office/word/2010/wordprocessingGroup" xmlns:wpi="http://schemas.microsoft.com/office/word/2010/wordprocessingInk" xmlns:wne="http://schemas.microsoft.com/office/word/2006/wordml" xmlns:wps="http://schemas.microsoft.com/office/word/2010/wordprocessingShape" mc:Ignorable="w14 wp14">
   <w:abstractNum w:abstractNumId="0">
+    <w:nsid w:val="02977FC2"/>
+    <w:multiLevelType w:val="hybridMultilevel"/>
+    <w:tmpl w:val="D70A39C6"/>
+    <w:lvl w:ilvl="0" w:tplc="04090011">
+      <w:start w:val="1"/>
+      <w:numFmt w:val="decimal"/>
+      <w:lvlText w:val="%1)"/>
+      <w:lvlJc w:val="left"/>
+      <w:pPr>
+        <w:ind w:left="720" w:hanging="360"/>
+      </w:pPr>
+      <w:rPr>
+        <w:rFonts w:hint="default"/>
+      </w:rPr>
+    </w:lvl>
+    <w:lvl w:ilvl="1" w:tplc="04090019" w:tentative="1">
+      <w:start w:val="1"/>
+      <w:numFmt w:val="lowerLetter"/>
+      <w:lvlText w:val="%2."/>
+      <w:lvlJc w:val="left"/>
+      <w:pPr>
+        <w:ind w:left="1440" w:hanging="360"/>
+      </w:pPr>
+    </w:lvl>
+    <w:lvl w:ilvl="2" w:tplc="0409001B" w:tentative="1">
+      <w:start w:val="1"/>
+      <w:numFmt w:val="lowerRoman"/>
+      <w:lvlText w:val="%3."/>
+      <w:lvlJc w:val="right"/>
+      <w:pPr>
+        <w:ind w:left="2160" w:hanging="180"/>
+      </w:pPr>
+    </w:lvl>
+    <w:lvl w:ilvl="3" w:tplc="0409000F" w:tentative="1">
+      <w:start w:val="1"/>
+      <w:numFmt w:val="decimal"/>
+      <w:lvlText w:val="%4."/>
+      <w:lvlJc w:val="left"/>
+      <w:pPr>
+        <w:ind w:left="2880" w:hanging="360"/>
+      </w:pPr>
+    </w:lvl>
+    <w:lvl w:ilvl="4" w:tplc="04090019" w:tentative="1">
+      <w:start w:val="1"/>
+      <w:numFmt w:val="lowerLetter"/>
+      <w:lvlText w:val="%5."/>
+      <w:lvlJc w:val="left"/>
+      <w:pPr>
+        <w:ind w:left="3600" w:hanging="360"/>
+      </w:pPr>
+    </w:lvl>
+    <w:lvl w:ilvl="5" w:tplc="0409001B" w:tentative="1">
+      <w:start w:val="1"/>
+      <w:numFmt w:val="lowerRoman"/>
+      <w:lvlText w:val="%6."/>
+      <w:lvlJc w:val="right"/>
+      <w:pPr>
+        <w:ind w:left="4320" w:hanging="180"/>
+      </w:pPr>
+    </w:lvl>
+    <w:lvl w:ilvl="6" w:tplc="0409000F" w:tentative="1">
+      <w:start w:val="1"/>
+      <w:numFmt w:val="decimal"/>
+      <w:lvlText w:val="%7."/>
+      <w:lvlJc w:val="left"/>
+      <w:pPr>
+        <w:ind w:left="5040" w:hanging="360"/>
+      </w:pPr>
+    </w:lvl>
+    <w:lvl w:ilvl="7" w:tplc="04090019" w:tentative="1">
+      <w:start w:val="1"/>
+      <w:numFmt w:val="lowerLetter"/>
+      <w:lvlText w:val="%8."/>
+      <w:lvlJc w:val="left"/>
+      <w:pPr>
+        <w:ind w:left="5760" w:hanging="360"/>
+      </w:pPr>
+    </w:lvl>
+    <w:lvl w:ilvl="8" w:tplc="0409001B" w:tentative="1">
+      <w:start w:val="1"/>
+      <w:numFmt w:val="lowerRoman"/>
+      <w:lvlText w:val="%9."/>
+      <w:lvlJc w:val="right"/>
+      <w:pPr>
+        <w:ind w:left="6480" w:hanging="180"/>
+      </w:pPr>
+    </w:lvl>
+  </w:abstractNum>
+  <w:abstractNum w:abstractNumId="1">
+    <w:nsid w:val="02A47C24"/>
+    <w:multiLevelType w:val="hybridMultilevel"/>
+    <w:tmpl w:val="C700CC7E"/>
+    <w:lvl w:ilvl="0" w:tplc="04090011">
+      <w:start w:val="1"/>
+      <w:numFmt w:val="decimal"/>
+      <w:lvlText w:val="%1)"/>
+      <w:lvlJc w:val="left"/>
+      <w:pPr>
+        <w:ind w:left="720" w:hanging="360"/>
+      </w:pPr>
+      <w:rPr>
+        <w:rFonts w:hint="default"/>
+      </w:rPr>
+    </w:lvl>
+    <w:lvl w:ilvl="1" w:tplc="04090019">
+      <w:start w:val="1"/>
+      <w:numFmt w:val="lowerLetter"/>
+      <w:lvlText w:val="%2."/>
+      <w:lvlJc w:val="left"/>
+      <w:pPr>
+        <w:ind w:left="1440" w:hanging="360"/>
+      </w:pPr>
+    </w:lvl>
+    <w:lvl w:ilvl="2" w:tplc="0409001B" w:tentative="1">
+      <w:start w:val="1"/>
+      <w:numFmt w:val="lowerRoman"/>
+      <w:lvlText w:val="%3."/>
+      <w:lvlJc w:val="right"/>
+      <w:pPr>
+        <w:ind w:left="2160" w:hanging="180"/>
+      </w:pPr>
+    </w:lvl>
+    <w:lvl w:ilvl="3" w:tplc="0409000F" w:tentative="1">
+      <w:start w:val="1"/>
+      <w:numFmt w:val="decimal"/>
+      <w:lvlText w:val="%4."/>
+      <w:lvlJc w:val="left"/>
+      <w:pPr>
+        <w:ind w:left="2880" w:hanging="360"/>
+      </w:pPr>
+    </w:lvl>
+    <w:lvl w:ilvl="4" w:tplc="04090019" w:tentative="1">
+      <w:start w:val="1"/>
+      <w:numFmt w:val="lowerLetter"/>
+      <w:lvlText w:val="%5."/>
+      <w:lvlJc w:val="left"/>
+      <w:pPr>
+        <w:ind w:left="3600" w:hanging="360"/>
+      </w:pPr>
+    </w:lvl>
+    <w:lvl w:ilvl="5" w:tplc="0409001B" w:tentative="1">
+      <w:start w:val="1"/>
+      <w:numFmt w:val="lowerRoman"/>
+      <w:lvlText w:val="%6."/>
+      <w:lvlJc w:val="right"/>
+      <w:pPr>
+        <w:ind w:left="4320" w:hanging="180"/>
+      </w:pPr>
+    </w:lvl>
+    <w:lvl w:ilvl="6" w:tplc="0409000F" w:tentative="1">
+      <w:start w:val="1"/>
+      <w:numFmt w:val="decimal"/>
+      <w:lvlText w:val="%7."/>
+      <w:lvlJc w:val="left"/>
+      <w:pPr>
+        <w:ind w:left="5040" w:hanging="360"/>
+      </w:pPr>
+    </w:lvl>
+    <w:lvl w:ilvl="7" w:tplc="04090019" w:tentative="1">
+      <w:start w:val="1"/>
+      <w:numFmt w:val="lowerLetter"/>
+      <w:lvlText w:val="%8."/>
+      <w:lvlJc w:val="left"/>
+      <w:pPr>
+        <w:ind w:left="5760" w:hanging="360"/>
+      </w:pPr>
+    </w:lvl>
+    <w:lvl w:ilvl="8" w:tplc="0409001B" w:tentative="1">
+      <w:start w:val="1"/>
+      <w:numFmt w:val="lowerRoman"/>
+      <w:lvlText w:val="%9."/>
+      <w:lvlJc w:val="right"/>
+      <w:pPr>
+        <w:ind w:left="6480" w:hanging="180"/>
+      </w:pPr>
+    </w:lvl>
+  </w:abstractNum>
+  <w:abstractNum w:abstractNumId="2">
     <w:nsid w:val="066630A2"/>
     <w:multiLevelType w:val="multilevel"/>
     <w:tmpl w:val="DD988E68"/>
@@ -338,7 +929,7 @@
       </w:rPr>
     </w:lvl>
   </w:abstractNum>
-  <w:abstractNum w:abstractNumId="1">
+  <w:abstractNum w:abstractNumId="3">
     <w:nsid w:val="1E8A409D"/>
     <w:multiLevelType w:val="multilevel"/>
     <w:tmpl w:val="DD988E68"/>
@@ -451,7 +1042,7 @@
       </w:rPr>
     </w:lvl>
   </w:abstractNum>
-  <w:abstractNum w:abstractNumId="2">
+  <w:abstractNum w:abstractNumId="4">
     <w:nsid w:val="359B4006"/>
     <w:multiLevelType w:val="hybridMultilevel"/>
     <w:tmpl w:val="CBDEBFA6"/>
@@ -564,7 +1155,7 @@
       </w:rPr>
     </w:lvl>
   </w:abstractNum>
-  <w:abstractNum w:abstractNumId="3">
+  <w:abstractNum w:abstractNumId="5">
     <w:nsid w:val="3A9761C8"/>
     <w:multiLevelType w:val="multilevel"/>
     <w:tmpl w:val="DD988E68"/>
@@ -677,7 +1268,7 @@
       </w:rPr>
     </w:lvl>
   </w:abstractNum>
-  <w:abstractNum w:abstractNumId="4">
+  <w:abstractNum w:abstractNumId="6">
     <w:nsid w:val="705E0DC2"/>
     <w:multiLevelType w:val="multilevel"/>
     <w:tmpl w:val="DD988E68"/>
@@ -790,7 +1381,7 @@
       </w:rPr>
     </w:lvl>
   </w:abstractNum>
-  <w:abstractNum w:abstractNumId="5">
+  <w:abstractNum w:abstractNumId="7">
     <w:nsid w:val="760A4202"/>
     <w:multiLevelType w:val="hybridMultilevel"/>
     <w:tmpl w:val="FCC01B04"/>
@@ -904,22 +1495,28 @@
     </w:lvl>
   </w:abstractNum>
   <w:num w:numId="1">
+    <w:abstractNumId w:val="5"/>
+  </w:num>
+  <w:num w:numId="2">
     <w:abstractNumId w:val="3"/>
   </w:num>
-  <w:num w:numId="2">
-    <w:abstractNumId w:val="1"/>
+  <w:num w:numId="3">
+    <w:abstractNumId w:val="4"/>
   </w:num>
-  <w:num w:numId="3">
+  <w:num w:numId="4">
+    <w:abstractNumId w:val="6"/>
+  </w:num>
+  <w:num w:numId="5">
+    <w:abstractNumId w:val="7"/>
+  </w:num>
+  <w:num w:numId="6">
     <w:abstractNumId w:val="2"/>
   </w:num>
-  <w:num w:numId="4">
-    <w:abstractNumId w:val="4"/>
+  <w:num w:numId="7">
+    <w:abstractNumId w:val="0"/>
   </w:num>
-  <w:num w:numId="5">
-    <w:abstractNumId w:val="5"/>
-  </w:num>
-  <w:num w:numId="6">
-    <w:abstractNumId w:val="0"/>
+  <w:num w:numId="8">
+    <w:abstractNumId w:val="1"/>
   </w:num>
 </w:numbering>
 </file>

</xml_diff>